<commit_message>
Arithmetic expressions.docx rename to Expressions.docx.
</commit_message>
<xml_diff>
--- a/Rule.docx
+++ b/Rule.docx
@@ -198,10 +198,233 @@
         <w:rPr>
           <w:lang w:val="en-US"/>
         </w:rPr>
+        <w:t>((</w:t>
+      </w:r>
+      <w:r>
+        <w:rPr>
+          <w:b/>
+          <w:i/>
+          <w:lang w:val="en-US"/>
+        </w:rPr>
+        <w:t>&lt;init variable&gt;</w:t>
+      </w:r>
+      <w:r>
+        <w:rPr>
+          <w:lang w:val="en-US"/>
+        </w:rPr>
+        <w:t xml:space="preserve"> | &lt;variable&gt; )'=' &lt;value&gt;) </w:t>
+      </w:r>
+      <w:r>
+        <w:rPr>
+          <w:lang w:val="en-US"/>
+        </w:rPr>
+        <w:t>|</w:t>
+      </w:r>
+      <w:r>
+        <w:rPr>
+          <w:lang w:val="en-US"/>
+        </w:rPr>
+        <w:t xml:space="preserve"> &lt;variable&gt;</w:t>
+      </w:r>
+      <w:r>
+        <w:rPr>
+          <w:lang w:val="en-US"/>
+        </w:rPr>
+        <w:t xml:space="preserve"> </w:t>
+      </w:r>
+      <w:r>
+        <w:rPr>
+          <w:lang w:val="en-US"/>
+        </w:rPr>
+        <w:t xml:space="preserve"> </w:t>
+      </w:r>
+      <w:r>
+        <w:rPr>
+          <w:lang w:val="en-US"/>
+        </w:rPr>
+        <w:t>)</w:t>
+      </w:r>
+      <w:r>
+        <w:rPr>
+          <w:lang w:val="en-US"/>
+        </w:rPr>
+        <w:t xml:space="preserve"> | </w:t>
+      </w:r>
+      <w:r>
+        <w:rPr>
+          <w:lang w:val="en-US"/>
+        </w:rPr>
+        <w:t xml:space="preserve">&lt;expression&gt; | </w:t>
+      </w:r>
+      <w:r>
+        <w:rPr>
+          <w:lang w:val="en-US"/>
+        </w:rPr>
+        <w:t>&lt;literal&gt;;</w:t>
+      </w:r>
+    </w:p>
+    <w:p>
+      <w:pPr>
+        <w:rPr>
+          <w:lang w:val="en-US"/>
+        </w:rPr>
+      </w:pPr>
+      <w:r>
+        <w:rPr>
+          <w:b/>
+          <w:lang w:val="en-US"/>
+        </w:rPr>
+        <w:t>&lt;Function&gt;</w:t>
+      </w:r>
+      <w:r>
+        <w:rPr>
+          <w:lang w:val="en-US"/>
+        </w:rPr>
+        <w:t xml:space="preserve"> ::= &lt;</w:t>
+      </w:r>
+      <w:proofErr w:type="spellStart"/>
+      <w:r>
+        <w:rPr>
+          <w:lang w:val="en-US"/>
+        </w:rPr>
+        <w:t>FunctionName</w:t>
+      </w:r>
+      <w:proofErr w:type="spellEnd"/>
+      <w:r>
+        <w:rPr>
+          <w:lang w:val="en-US"/>
+        </w:rPr>
+        <w:t>&gt;</w:t>
+      </w:r>
+      <w:r>
+        <w:rPr>
+          <w:lang w:val="en-US"/>
+        </w:rPr>
+        <w:t xml:space="preserve">&lt;list arguments&gt;; </w:t>
+      </w:r>
+    </w:p>
+    <w:p>
+      <w:pPr>
+        <w:rPr>
+          <w:lang w:val="en-US"/>
+        </w:rPr>
+      </w:pPr>
+      <w:r>
+        <w:rPr>
+          <w:lang w:val="en-US"/>
+        </w:rPr>
+        <w:t xml:space="preserve"> &lt;</w:t>
+      </w:r>
+      <w:proofErr w:type="spellStart"/>
+      <w:r>
+        <w:rPr>
+          <w:lang w:val="en-US"/>
+        </w:rPr>
+        <w:t>FunctionName</w:t>
+      </w:r>
+      <w:proofErr w:type="spellEnd"/>
+      <w:r>
+        <w:rPr>
+          <w:lang w:val="en-US"/>
+        </w:rPr>
+        <w:t>&gt; ::= &lt;</w:t>
+      </w:r>
+      <w:proofErr w:type="spellStart"/>
+      <w:r>
+        <w:rPr>
+          <w:lang w:val="en-US"/>
+        </w:rPr>
+        <w:t>identificator</w:t>
+      </w:r>
+      <w:proofErr w:type="spellEnd"/>
+      <w:r>
+        <w:rPr>
+          <w:lang w:val="en-US"/>
+        </w:rPr>
+        <w:t>&gt; ;</w:t>
+      </w:r>
+    </w:p>
+    <w:p>
+      <w:pPr>
+        <w:rPr>
+          <w:lang w:val="en-US"/>
+        </w:rPr>
+      </w:pPr>
+      <w:r>
+        <w:rPr>
+          <w:lang w:val="en-US"/>
+        </w:rPr>
+        <w:t>&lt;</w:t>
+      </w:r>
+      <w:proofErr w:type="spellStart"/>
+      <w:r>
+        <w:rPr>
+          <w:lang w:val="en-US"/>
+        </w:rPr>
+        <w:t>identificator</w:t>
+      </w:r>
+      <w:proofErr w:type="spellEnd"/>
+      <w:r>
+        <w:rPr>
+          <w:lang w:val="en-US"/>
+        </w:rPr>
+        <w:t>&gt;</w:t>
+      </w:r>
+      <w:r>
+        <w:rPr>
+          <w:lang w:val="en-US"/>
+        </w:rPr>
+        <w:t xml:space="preserve"> ::= (&lt;letter&gt;)+ </w:t>
+      </w:r>
+      <w:r>
+        <w:rPr>
+          <w:lang w:val="en-US"/>
+        </w:rPr>
+        <w:t>(&lt;digit&gt; | &lt;letter&gt;)* ;</w:t>
+      </w:r>
+    </w:p>
+    <w:p>
+      <w:pPr>
+        <w:rPr>
+          <w:lang w:val="en-US"/>
+        </w:rPr>
+      </w:pPr>
+      <w:r>
+        <w:rPr>
+          <w:lang w:val="en-US"/>
+        </w:rPr>
+        <w:t>&lt;list arguments&gt; ::= &lt;Start list arguments&gt; &lt;set arguments&gt; &lt;End list arguments&gt;;</w:t>
+      </w:r>
+    </w:p>
+    <w:p>
+      <w:pPr>
+        <w:rPr>
+          <w:lang w:val="en-US"/>
+        </w:rPr>
+      </w:pPr>
+      <w:r>
+        <w:rPr>
+          <w:lang w:val="en-US"/>
+        </w:rPr>
+        <w:t>&lt;set arguments&gt; ::= &lt;value&gt;  (&lt;variable divider&gt; &lt;value&gt; )? ;</w:t>
+      </w:r>
+    </w:p>
+    <w:p>
+      <w:pPr>
+        <w:rPr>
+          <w:lang w:val="en-US"/>
+        </w:rPr>
+      </w:pPr>
+      <w:r>
+        <w:rPr>
+          <w:b/>
+          <w:lang w:val="en-US"/>
+        </w:rPr>
         <w:t>&lt;variable&gt;</w:t>
       </w:r>
       <w:r>
         <w:rPr>
+          <w:b/>
           <w:lang w:val="en-US"/>
         </w:rPr>
         <w:t xml:space="preserve"> </w:t>
@@ -210,211 +433,355 @@
         <w:rPr>
           <w:lang w:val="en-US"/>
         </w:rPr>
+        <w:t>::= &lt;</w:t>
+      </w:r>
+      <w:proofErr w:type="spellStart"/>
+      <w:r>
+        <w:rPr>
+          <w:lang w:val="en-US"/>
+        </w:rPr>
+        <w:t>identificator</w:t>
+      </w:r>
+      <w:proofErr w:type="spellEnd"/>
+      <w:r>
+        <w:rPr>
+          <w:lang w:val="en-US"/>
+        </w:rPr>
+        <w:t>&gt; ;</w:t>
+      </w:r>
+    </w:p>
+    <w:p>
+      <w:pPr>
+        <w:rPr>
+          <w:b/>
+          <w:lang w:val="en-US"/>
+        </w:rPr>
+      </w:pPr>
+      <w:r>
+        <w:rPr>
+          <w:b/>
+          <w:i/>
+          <w:lang w:val="en-US"/>
+        </w:rPr>
+        <w:t>&lt;init variable&gt;</w:t>
+      </w:r>
+      <w:r>
+        <w:rPr>
+          <w:lang w:val="en-US"/>
+        </w:rPr>
+        <w:t xml:space="preserve"> ::= </w:t>
+      </w:r>
+      <w:r>
+        <w:rPr>
+          <w:b/>
+          <w:i/>
+          <w:lang w:val="en-US"/>
+        </w:rPr>
+        <w:t>&lt;name type&gt;</w:t>
+      </w:r>
+      <w:r>
+        <w:rPr>
+          <w:b/>
+          <w:i/>
+          <w:lang w:val="en-US"/>
+        </w:rPr>
+        <w:t xml:space="preserve"> </w:t>
+      </w:r>
+      <w:r>
+        <w:rPr>
+          <w:b/>
+          <w:lang w:val="en-US"/>
+        </w:rPr>
+        <w:t>&lt;variable&gt;</w:t>
+      </w:r>
+      <w:r>
+        <w:rPr>
+          <w:b/>
+          <w:lang w:val="en-US"/>
+        </w:rPr>
+        <w:t>;</w:t>
+      </w:r>
+    </w:p>
+    <w:p>
+      <w:pPr>
+        <w:rPr>
+          <w:lang w:val="en-US"/>
+        </w:rPr>
+      </w:pPr>
+      <w:r>
+        <w:rPr>
+          <w:b/>
+          <w:i/>
+          <w:lang w:val="en-US"/>
+        </w:rPr>
+        <w:t>&lt;name type&gt;</w:t>
+      </w:r>
+      <w:r>
+        <w:rPr>
+          <w:lang w:val="en-US"/>
+        </w:rPr>
+        <w:t xml:space="preserve"> ::= </w:t>
+      </w:r>
+      <w:r>
+        <w:t xml:space="preserve">любой из </w:t>
+      </w:r>
+      <w:r>
+        <w:rPr>
+          <w:b/>
+          <w:lang w:val="en-US"/>
+        </w:rPr>
+        <w:t>1 {}</w:t>
+      </w:r>
+      <w:r>
+        <w:rPr>
+          <w:b/>
+        </w:rPr>
+        <w:t xml:space="preserve"> </w:t>
+      </w:r>
+      <w:r>
+        <w:rPr>
+          <w:b/>
+          <w:lang w:val="en-US"/>
+        </w:rPr>
+        <w:t>;</w:t>
+      </w:r>
+    </w:p>
+    <w:p>
+      <w:pPr>
+        <w:rPr>
+          <w:b/>
+          <w:lang w:val="en-US"/>
+        </w:rPr>
+      </w:pPr>
+      <w:r>
+        <w:rPr>
+          <w:b/>
+          <w:lang w:val="en-US"/>
+        </w:rPr>
+        <w:t>1 - {</w:t>
+      </w:r>
+    </w:p>
+    <w:p>
+      <w:pPr>
+        <w:rPr>
+          <w:lang w:val="en-US"/>
+        </w:rPr>
+      </w:pPr>
+      <w:r>
+        <w:rPr>
+          <w:lang w:val="en-US"/>
+        </w:rPr>
+        <w:t>&lt;name integer&gt; ::= "</w:t>
+      </w:r>
+      <w:proofErr w:type="spellStart"/>
+      <w:r>
+        <w:rPr>
+          <w:lang w:val="en-US"/>
+        </w:rPr>
+        <w:t>int</w:t>
+      </w:r>
+      <w:proofErr w:type="spellEnd"/>
+      <w:r>
+        <w:rPr>
+          <w:lang w:val="en-US"/>
+        </w:rPr>
+        <w:t>" ;</w:t>
+      </w:r>
+    </w:p>
+    <w:p>
+      <w:pPr>
+        <w:rPr>
+          <w:lang w:val="en-US"/>
+        </w:rPr>
+      </w:pPr>
+      <w:r>
+        <w:rPr>
+          <w:lang w:val="en-US"/>
+        </w:rPr>
+        <w:t>&lt;name float&gt; ::= "float" ;</w:t>
+      </w:r>
+    </w:p>
+    <w:p>
+      <w:pPr>
+        <w:rPr>
+          <w:lang w:val="en-US"/>
+        </w:rPr>
+      </w:pPr>
+      <w:r>
+        <w:rPr>
+          <w:lang w:val="en-US"/>
+        </w:rPr>
+        <w:t>&lt;name char&gt; ::= "char";</w:t>
+      </w:r>
+    </w:p>
+    <w:p>
+      <w:pPr>
+        <w:rPr>
+          <w:lang w:val="en-US"/>
+        </w:rPr>
+      </w:pPr>
+      <w:r>
+        <w:rPr>
+          <w:lang w:val="en-US"/>
+        </w:rPr>
+        <w:t>&lt;name string&gt; ::= "string";</w:t>
+      </w:r>
+    </w:p>
+    <w:p>
+      <w:pPr>
+        <w:rPr>
+          <w:lang w:val="en-US"/>
+        </w:rPr>
+      </w:pPr>
+      <w:r>
+        <w:rPr>
+          <w:lang w:val="en-US"/>
+        </w:rPr>
+        <w:t>&lt;name logic&gt; ::= "</w:t>
+      </w:r>
+      <w:proofErr w:type="spellStart"/>
+      <w:r>
+        <w:rPr>
+          <w:lang w:val="en-US"/>
+        </w:rPr>
+        <w:t>bool</w:t>
+      </w:r>
+      <w:proofErr w:type="spellEnd"/>
+      <w:r>
+        <w:rPr>
+          <w:lang w:val="en-US"/>
+        </w:rPr>
+        <w:t>" ;</w:t>
+      </w:r>
+    </w:p>
+    <w:p>
+      <w:pPr>
+        <w:rPr>
+          <w:b/>
+          <w:lang w:val="en-US"/>
+        </w:rPr>
+      </w:pPr>
+      <w:r>
+        <w:rPr>
+          <w:b/>
+          <w:lang w:val="en-US"/>
+        </w:rPr>
+        <w:t>1 - }</w:t>
+      </w:r>
+    </w:p>
+    <w:p>
+      <w:pPr>
+        <w:rPr>
+          <w:lang w:val="en-US"/>
+        </w:rPr>
+      </w:pPr>
+      <w:r>
+        <w:rPr>
+          <w:b/>
+          <w:lang w:val="en-US"/>
+        </w:rPr>
+        <w:t>&lt;literal&gt;</w:t>
+      </w:r>
+      <w:r>
+        <w:rPr>
+          <w:lang w:val="en-US"/>
+        </w:rPr>
+        <w:t xml:space="preserve"> ::= &lt;number&gt; | </w:t>
+      </w:r>
+      <w:r>
+        <w:rPr>
+          <w:lang w:val="en-US"/>
+        </w:rPr>
+        <w:t xml:space="preserve">&lt;char&gt; | </w:t>
+      </w:r>
+      <w:r>
+        <w:rPr>
+          <w:lang w:val="en-US"/>
+        </w:rPr>
+        <w:t>&lt;string&gt;</w:t>
+      </w:r>
+      <w:r>
+        <w:rPr>
+          <w:lang w:val="en-US"/>
+        </w:rPr>
+        <w:t xml:space="preserve"> | &lt;logic&gt;</w:t>
+      </w:r>
+      <w:r>
+        <w:rPr>
+          <w:lang w:val="en-US"/>
+        </w:rPr>
+        <w:t xml:space="preserve">; // TODO : </w:t>
+      </w:r>
+      <w:r>
+        <w:t>дополнить</w:t>
+      </w:r>
+    </w:p>
+    <w:p>
+      <w:pPr>
+        <w:rPr>
+          <w:lang w:val="en-US"/>
+        </w:rPr>
+      </w:pPr>
+      <w:r>
+        <w:rPr>
+          <w:b/>
+          <w:lang w:val="en-US"/>
+        </w:rPr>
+        <w:t>&lt;any branching&gt;</w:t>
+      </w:r>
+      <w:r>
+        <w:rPr>
+          <w:b/>
+          <w:lang w:val="en-US"/>
+        </w:rPr>
+        <w:t xml:space="preserve"> ::= </w:t>
+      </w:r>
+      <w:r>
+        <w:rPr>
+          <w:b/>
+          <w:lang w:val="en-US"/>
+        </w:rPr>
+        <w:t>&lt;usual branching&gt;</w:t>
+      </w:r>
+      <w:r>
+        <w:rPr>
+          <w:b/>
+          <w:lang w:val="en-US"/>
+        </w:rPr>
         <w:t xml:space="preserve"> | </w:t>
       </w:r>
       <w:r>
         <w:rPr>
-          <w:lang w:val="en-US"/>
-        </w:rPr>
-        <w:t>((</w:t>
-      </w:r>
-      <w:r>
-        <w:rPr>
-          <w:b/>
-          <w:i/>
-          <w:lang w:val="en-US"/>
-        </w:rPr>
-        <w:t>&lt;init variable&gt;</w:t>
-      </w:r>
-      <w:r>
-        <w:rPr>
-          <w:lang w:val="en-US"/>
-        </w:rPr>
-        <w:t xml:space="preserve"> | &lt;variable&gt; )</w:t>
-      </w:r>
-      <w:r>
-        <w:rPr>
-          <w:lang w:val="en-US"/>
-        </w:rPr>
-        <w:t>'=' &lt;value&gt;))</w:t>
-      </w:r>
-      <w:r>
-        <w:rPr>
-          <w:lang w:val="en-US"/>
-        </w:rPr>
-        <w:t xml:space="preserve"> | </w:t>
-      </w:r>
-      <w:r>
-        <w:rPr>
-          <w:lang w:val="en-US"/>
-        </w:rPr>
-        <w:t xml:space="preserve">&lt;expression&gt; | </w:t>
-      </w:r>
-      <w:r>
-        <w:rPr>
-          <w:lang w:val="en-US"/>
-        </w:rPr>
-        <w:t>&lt;literal&gt;;</w:t>
-      </w:r>
-    </w:p>
-    <w:p>
-      <w:pPr>
-        <w:rPr>
-          <w:lang w:val="en-US"/>
-        </w:rPr>
-      </w:pPr>
-      <w:r>
-        <w:rPr>
-          <w:b/>
-          <w:lang w:val="en-US"/>
-        </w:rPr>
-        <w:t>&lt;Function&gt;</w:t>
-      </w:r>
-      <w:r>
-        <w:rPr>
-          <w:lang w:val="en-US"/>
-        </w:rPr>
-        <w:t xml:space="preserve"> ::= &lt;FunctionName&gt;</w:t>
-      </w:r>
-      <w:r>
-        <w:rPr>
-          <w:lang w:val="en-US"/>
-        </w:rPr>
-        <w:t xml:space="preserve">&lt;list arguments&gt;; </w:t>
-      </w:r>
-    </w:p>
-    <w:p>
-      <w:pPr>
-        <w:rPr>
-          <w:lang w:val="en-US"/>
-        </w:rPr>
-      </w:pPr>
-      <w:r>
-        <w:rPr>
-          <w:lang w:val="en-US"/>
-        </w:rPr>
-        <w:t xml:space="preserve"> &lt;FunctionName&gt; ::= &lt;</w:t>
-      </w:r>
-      <w:r>
-        <w:rPr>
-          <w:lang w:val="en-US"/>
-        </w:rPr>
-        <w:t>identificator</w:t>
-      </w:r>
-      <w:r>
-        <w:rPr>
-          <w:lang w:val="en-US"/>
-        </w:rPr>
-        <w:t>&gt; ;</w:t>
-      </w:r>
-    </w:p>
-    <w:p>
-      <w:pPr>
-        <w:rPr>
-          <w:lang w:val="en-US"/>
-        </w:rPr>
-      </w:pPr>
-      <w:r>
-        <w:rPr>
-          <w:lang w:val="en-US"/>
-        </w:rPr>
-        <w:t>&lt;identificator&gt;</w:t>
-      </w:r>
-      <w:r>
-        <w:rPr>
-          <w:lang w:val="en-US"/>
-        </w:rPr>
-        <w:t xml:space="preserve"> ::= (&lt;letter&gt;)+ </w:t>
-      </w:r>
-      <w:r>
-        <w:rPr>
-          <w:lang w:val="en-US"/>
-        </w:rPr>
-        <w:t>(&lt;digit&gt; | &lt;letter&gt;)* ;</w:t>
-      </w:r>
-    </w:p>
-    <w:p>
-      <w:pPr>
-        <w:rPr>
-          <w:lang w:val="en-US"/>
-        </w:rPr>
-      </w:pPr>
-      <w:r>
-        <w:rPr>
-          <w:lang w:val="en-US"/>
-        </w:rPr>
-        <w:t>&lt;list arguments&gt; ::= &lt;Start list arguments&gt; &lt;set arguments&gt; &lt;End list arguments&gt;;</w:t>
-      </w:r>
-    </w:p>
-    <w:p>
-      <w:pPr>
-        <w:rPr>
-          <w:lang w:val="en-US"/>
-        </w:rPr>
-      </w:pPr>
-      <w:r>
-        <w:rPr>
-          <w:lang w:val="en-US"/>
-        </w:rPr>
-        <w:t>&lt;set arguments&gt; ::= &lt;value&gt;  (&lt;variable divider&gt; &lt;value&gt; )? ;</w:t>
-      </w:r>
-    </w:p>
-    <w:p>
-      <w:pPr>
-        <w:rPr>
-          <w:lang w:val="en-US"/>
-        </w:rPr>
-      </w:pPr>
-      <w:r>
-        <w:rPr>
-          <w:b/>
-          <w:lang w:val="en-US"/>
-        </w:rPr>
-        <w:t>&lt;variable&gt;</w:t>
-      </w:r>
-      <w:r>
-        <w:rPr>
-          <w:b/>
-          <w:lang w:val="en-US"/>
-        </w:rPr>
-        <w:t xml:space="preserve"> </w:t>
-      </w:r>
-      <w:r>
-        <w:rPr>
-          <w:lang w:val="en-US"/>
-        </w:rPr>
-        <w:t>::= &lt;</w:t>
-      </w:r>
-      <w:r>
-        <w:rPr>
-          <w:lang w:val="en-US"/>
-        </w:rPr>
-        <w:t>identificator</w:t>
-      </w:r>
-      <w:r>
-        <w:rPr>
-          <w:lang w:val="en-US"/>
-        </w:rPr>
-        <w:t>&gt; ;</w:t>
-      </w:r>
-    </w:p>
-    <w:p>
-      <w:pPr>
-        <w:rPr>
-          <w:b/>
-          <w:lang w:val="en-US"/>
-        </w:rPr>
-      </w:pPr>
-      <w:r>
-        <w:rPr>
-          <w:b/>
-          <w:i/>
-          <w:lang w:val="en-US"/>
-        </w:rPr>
-        <w:t>&lt;init variable&gt;</w:t>
-      </w:r>
-      <w:r>
-        <w:rPr>
+          <w:b/>
+          <w:lang w:val="en-US"/>
+        </w:rPr>
+        <w:t>&lt;switch branching&gt;</w:t>
+      </w:r>
+      <w:r>
+        <w:rPr>
+          <w:b/>
+          <w:lang w:val="en-US"/>
+        </w:rPr>
+        <w:t xml:space="preserve"> ;</w:t>
+      </w:r>
+    </w:p>
+    <w:p>
+      <w:pPr>
+        <w:rPr>
+          <w:b/>
+          <w:lang w:val="en-US"/>
+        </w:rPr>
+      </w:pPr>
+      <w:r>
+        <w:rPr>
+          <w:b/>
+          <w:lang w:val="en-US"/>
+        </w:rPr>
+        <w:t>&lt;any loop&gt;</w:t>
+      </w:r>
+      <w:r>
+        <w:rPr>
+          <w:b/>
           <w:lang w:val="en-US"/>
         </w:rPr>
         <w:t xml:space="preserve"> ::= </w:t>
@@ -422,269 +789,6 @@
       <w:r>
         <w:rPr>
           <w:b/>
-          <w:i/>
-          <w:lang w:val="en-US"/>
-        </w:rPr>
-        <w:t>&lt;name type&gt;</w:t>
-      </w:r>
-      <w:r>
-        <w:rPr>
-          <w:b/>
-          <w:i/>
-          <w:lang w:val="en-US"/>
-        </w:rPr>
-        <w:t xml:space="preserve"> </w:t>
-      </w:r>
-      <w:r>
-        <w:rPr>
-          <w:b/>
-          <w:lang w:val="en-US"/>
-        </w:rPr>
-        <w:t>&lt;variable&gt;</w:t>
-      </w:r>
-      <w:r>
-        <w:rPr>
-          <w:b/>
-          <w:lang w:val="en-US"/>
-        </w:rPr>
-        <w:t>;</w:t>
-      </w:r>
-    </w:p>
-    <w:p>
-      <w:pPr>
-        <w:rPr>
-          <w:lang w:val="en-US"/>
-        </w:rPr>
-      </w:pPr>
-      <w:r>
-        <w:rPr>
-          <w:b/>
-          <w:i/>
-          <w:lang w:val="en-US"/>
-        </w:rPr>
-        <w:t>&lt;name type&gt;</w:t>
-      </w:r>
-      <w:r>
-        <w:rPr>
-          <w:lang w:val="en-US"/>
-        </w:rPr>
-        <w:t xml:space="preserve"> ::= </w:t>
-      </w:r>
-      <w:r>
-        <w:t xml:space="preserve">любой из </w:t>
-      </w:r>
-      <w:r>
-        <w:rPr>
-          <w:b/>
-          <w:lang w:val="en-US"/>
-        </w:rPr>
-        <w:t>1 {}</w:t>
-      </w:r>
-      <w:r>
-        <w:rPr>
-          <w:b/>
-        </w:rPr>
-        <w:t xml:space="preserve"> </w:t>
-      </w:r>
-      <w:r>
-        <w:rPr>
-          <w:b/>
-          <w:lang w:val="en-US"/>
-        </w:rPr>
-        <w:t>;</w:t>
-      </w:r>
-    </w:p>
-    <w:p>
-      <w:pPr>
-        <w:rPr>
-          <w:b/>
-          <w:lang w:val="en-US"/>
-        </w:rPr>
-      </w:pPr>
-      <w:r>
-        <w:rPr>
-          <w:b/>
-          <w:lang w:val="en-US"/>
-        </w:rPr>
-        <w:t>1 - {</w:t>
-      </w:r>
-    </w:p>
-    <w:p>
-      <w:pPr>
-        <w:rPr>
-          <w:lang w:val="en-US"/>
-        </w:rPr>
-      </w:pPr>
-      <w:r>
-        <w:rPr>
-          <w:lang w:val="en-US"/>
-        </w:rPr>
-        <w:t>&lt;name integer&gt; ::= "int" ;</w:t>
-      </w:r>
-    </w:p>
-    <w:p>
-      <w:pPr>
-        <w:rPr>
-          <w:lang w:val="en-US"/>
-        </w:rPr>
-      </w:pPr>
-      <w:r>
-        <w:rPr>
-          <w:lang w:val="en-US"/>
-        </w:rPr>
-        <w:t>&lt;name float&gt; ::= "float" ;</w:t>
-      </w:r>
-    </w:p>
-    <w:p>
-      <w:pPr>
-        <w:rPr>
-          <w:lang w:val="en-US"/>
-        </w:rPr>
-      </w:pPr>
-      <w:r>
-        <w:rPr>
-          <w:lang w:val="en-US"/>
-        </w:rPr>
-        <w:t>&lt;name char&gt; ::= "char";</w:t>
-      </w:r>
-    </w:p>
-    <w:p>
-      <w:pPr>
-        <w:rPr>
-          <w:lang w:val="en-US"/>
-        </w:rPr>
-      </w:pPr>
-      <w:r>
-        <w:rPr>
-          <w:lang w:val="en-US"/>
-        </w:rPr>
-        <w:t>&lt;name string&gt; ::= "string";</w:t>
-      </w:r>
-    </w:p>
-    <w:p>
-      <w:pPr>
-        <w:rPr>
-          <w:lang w:val="en-US"/>
-        </w:rPr>
-      </w:pPr>
-      <w:r>
-        <w:rPr>
-          <w:lang w:val="en-US"/>
-        </w:rPr>
-        <w:t>&lt;name logic&gt; ::= "bool" ;</w:t>
-      </w:r>
-    </w:p>
-    <w:p>
-      <w:pPr>
-        <w:rPr>
-          <w:b/>
-          <w:lang w:val="en-US"/>
-        </w:rPr>
-      </w:pPr>
-      <w:r>
-        <w:rPr>
-          <w:b/>
-          <w:lang w:val="en-US"/>
-        </w:rPr>
-        <w:t>1 - }</w:t>
-      </w:r>
-    </w:p>
-    <w:p>
-      <w:pPr>
-        <w:rPr>
-          <w:lang w:val="en-US"/>
-        </w:rPr>
-      </w:pPr>
-      <w:r>
-        <w:rPr>
-          <w:b/>
-          <w:lang w:val="en-US"/>
-        </w:rPr>
-        <w:t>&lt;literal&gt;</w:t>
-      </w:r>
-      <w:r>
-        <w:rPr>
-          <w:lang w:val="en-US"/>
-        </w:rPr>
-        <w:t xml:space="preserve"> ::= &lt;number&gt; | &lt;string&gt;; // TODO : </w:t>
-      </w:r>
-      <w:r>
-        <w:t>дополнить</w:t>
-      </w:r>
-    </w:p>
-    <w:p>
-      <w:pPr>
-        <w:rPr>
-          <w:lang w:val="en-US"/>
-        </w:rPr>
-      </w:pPr>
-      <w:r>
-        <w:rPr>
-          <w:b/>
-          <w:lang w:val="en-US"/>
-        </w:rPr>
-        <w:t>&lt;any branching&gt;</w:t>
-      </w:r>
-      <w:r>
-        <w:rPr>
-          <w:b/>
-          <w:lang w:val="en-US"/>
-        </w:rPr>
-        <w:t xml:space="preserve"> ::= </w:t>
-      </w:r>
-      <w:r>
-        <w:rPr>
-          <w:b/>
-          <w:lang w:val="en-US"/>
-        </w:rPr>
-        <w:t>&lt;usual branching&gt;</w:t>
-      </w:r>
-      <w:r>
-        <w:rPr>
-          <w:b/>
-          <w:lang w:val="en-US"/>
-        </w:rPr>
-        <w:t xml:space="preserve"> | </w:t>
-      </w:r>
-      <w:r>
-        <w:rPr>
-          <w:b/>
-          <w:lang w:val="en-US"/>
-        </w:rPr>
-        <w:t>&lt;switch branching&gt;</w:t>
-      </w:r>
-      <w:r>
-        <w:rPr>
-          <w:b/>
-          <w:lang w:val="en-US"/>
-        </w:rPr>
-        <w:t xml:space="preserve"> ;</w:t>
-      </w:r>
-    </w:p>
-    <w:p>
-      <w:pPr>
-        <w:rPr>
-          <w:b/>
-          <w:lang w:val="en-US"/>
-        </w:rPr>
-      </w:pPr>
-      <w:r>
-        <w:rPr>
-          <w:b/>
-          <w:lang w:val="en-US"/>
-        </w:rPr>
-        <w:t>&lt;any loop&gt;</w:t>
-      </w:r>
-      <w:r>
-        <w:rPr>
-          <w:b/>
-          <w:lang w:val="en-US"/>
-        </w:rPr>
-        <w:t xml:space="preserve"> ::= </w:t>
-      </w:r>
-      <w:r>
-        <w:rPr>
-          <w:b/>
           <w:lang w:val="en-US"/>
         </w:rPr>
         <w:t>&lt;loop with precondition&gt;</w:t>
@@ -701,7 +805,23 @@
           <w:b/>
           <w:lang w:val="en-US"/>
         </w:rPr>
-        <w:t>&lt;loop with postcondition&gt;</w:t>
+        <w:t xml:space="preserve">&lt;loop with </w:t>
+      </w:r>
+      <w:proofErr w:type="spellStart"/>
+      <w:r>
+        <w:rPr>
+          <w:b/>
+          <w:lang w:val="en-US"/>
+        </w:rPr>
+        <w:t>postcondition</w:t>
+      </w:r>
+      <w:proofErr w:type="spellEnd"/>
+      <w:r>
+        <w:rPr>
+          <w:b/>
+          <w:lang w:val="en-US"/>
+        </w:rPr>
+        <w:t>&gt;</w:t>
       </w:r>
       <w:r>
         <w:rPr>

</xml_diff>

<commit_message>
Add support break and continue.
</commit_message>
<xml_diff>
--- a/Rule.docx
+++ b/Rule.docx
@@ -139,6 +139,40 @@
       </w:r>
       <w:r>
         <w:rPr>
+          <w:b/>
+          <w:lang w:val="en-US"/>
+        </w:rPr>
+        <w:t xml:space="preserve">| </w:t>
+      </w:r>
+      <w:r>
+        <w:rPr>
+          <w:b/>
+          <w:lang w:val="en-US"/>
+        </w:rPr>
+        <w:t>&lt;</w:t>
+      </w:r>
+      <w:r>
+        <w:rPr>
+          <w:b/>
+          <w:lang w:val="en-US"/>
+        </w:rPr>
+        <w:t xml:space="preserve">any </w:t>
+      </w:r>
+      <w:r>
+        <w:rPr>
+          <w:b/>
+          <w:lang w:val="en-US"/>
+        </w:rPr>
+        <w:t>interrupt operator&gt;</w:t>
+      </w:r>
+      <w:r>
+        <w:rPr>
+          <w:lang w:val="en-US"/>
+        </w:rPr>
+        <w:t xml:space="preserve"> </w:t>
+      </w:r>
+      <w:r>
+        <w:rPr>
           <w:lang w:val="en-US"/>
         </w:rPr>
         <w:t>)</w:t>
@@ -1083,7 +1117,6 @@
         <w:rPr>
           <w:lang w:val="en-US"/>
         </w:rPr>
-        <w:lastRenderedPageBreak/>
         <w:t xml:space="preserve">&lt;reserve </w:t>
       </w:r>
       <w:r>

</xml_diff>

<commit_message>
Fixed issues when can was : "bool* *lex = true;"
</commit_message>
<xml_diff>
--- a/Rule.docx
+++ b/Rule.docx
@@ -260,9 +260,218 @@
       </w:r>
       <w:r>
         <w:rPr>
-          <w:lang w:val="en-US"/>
-        </w:rPr>
-        <w:t>((</w:t>
+          <w:b/>
+          <w:lang w:val="en-US"/>
+        </w:rPr>
+        <w:t>&lt;Assign for variable&gt;</w:t>
+      </w:r>
+      <w:r>
+        <w:rPr>
+          <w:lang w:val="en-US"/>
+        </w:rPr>
+        <w:t xml:space="preserve"> </w:t>
+      </w:r>
+      <w:r>
+        <w:rPr>
+          <w:lang w:val="en-US"/>
+        </w:rPr>
+        <w:t>|</w:t>
+      </w:r>
+      <w:r>
+        <w:rPr>
+          <w:lang w:val="en-US"/>
+        </w:rPr>
+        <w:t xml:space="preserve"> &lt;variable&gt;</w:t>
+      </w:r>
+      <w:r>
+        <w:rPr>
+          <w:lang w:val="en-US"/>
+        </w:rPr>
+        <w:t xml:space="preserve"> </w:t>
+      </w:r>
+      <w:r>
+        <w:rPr>
+          <w:lang w:val="en-US"/>
+        </w:rPr>
+        <w:t xml:space="preserve"> </w:t>
+      </w:r>
+      <w:r>
+        <w:rPr>
+          <w:lang w:val="en-US"/>
+        </w:rPr>
+        <w:t>)</w:t>
+      </w:r>
+      <w:r>
+        <w:rPr>
+          <w:lang w:val="en-US"/>
+        </w:rPr>
+        <w:t xml:space="preserve"> | </w:t>
+      </w:r>
+      <w:r>
+        <w:rPr>
+          <w:lang w:val="en-US"/>
+        </w:rPr>
+        <w:t xml:space="preserve">&lt;expression&gt; | </w:t>
+      </w:r>
+      <w:r>
+        <w:rPr>
+          <w:lang w:val="en-US"/>
+        </w:rPr>
+        <w:t>&lt;literal&gt;;</w:t>
+      </w:r>
+    </w:p>
+    <w:p>
+      <w:pPr>
+        <w:rPr>
+          <w:lang w:val="en-US"/>
+        </w:rPr>
+      </w:pPr>
+      <w:r>
+        <w:rPr>
+          <w:b/>
+          <w:lang w:val="en-US"/>
+        </w:rPr>
+        <w:t>&lt;</w:t>
+      </w:r>
+      <w:r>
+        <w:rPr>
+          <w:b/>
+          <w:lang w:val="en-US"/>
+        </w:rPr>
+        <w:t>Call f</w:t>
+      </w:r>
+      <w:r>
+        <w:rPr>
+          <w:b/>
+          <w:lang w:val="en-US"/>
+        </w:rPr>
+        <w:t>unction&gt;</w:t>
+      </w:r>
+      <w:r>
+        <w:rPr>
+          <w:lang w:val="en-US"/>
+        </w:rPr>
+        <w:t xml:space="preserve"> ::= &lt;</w:t>
+      </w:r>
+      <w:proofErr w:type="spellStart"/>
+      <w:r>
+        <w:rPr>
+          <w:lang w:val="en-US"/>
+        </w:rPr>
+        <w:t>FunctionName</w:t>
+      </w:r>
+      <w:proofErr w:type="spellEnd"/>
+      <w:r>
+        <w:rPr>
+          <w:lang w:val="en-US"/>
+        </w:rPr>
+        <w:t>&gt;</w:t>
+      </w:r>
+      <w:r>
+        <w:rPr>
+          <w:lang w:val="en-US"/>
+        </w:rPr>
+        <w:t xml:space="preserve">&lt;list arguments&gt;; </w:t>
+      </w:r>
+    </w:p>
+    <w:p>
+      <w:pPr>
+        <w:rPr>
+          <w:lang w:val="en-US"/>
+        </w:rPr>
+      </w:pPr>
+      <w:r>
+        <w:rPr>
+          <w:lang w:val="en-US"/>
+        </w:rPr>
+        <w:t xml:space="preserve"> &lt;</w:t>
+      </w:r>
+      <w:proofErr w:type="spellStart"/>
+      <w:r>
+        <w:rPr>
+          <w:lang w:val="en-US"/>
+        </w:rPr>
+        <w:t>FunctionName</w:t>
+      </w:r>
+      <w:proofErr w:type="spellEnd"/>
+      <w:r>
+        <w:rPr>
+          <w:lang w:val="en-US"/>
+        </w:rPr>
+        <w:t>&gt; ::= &lt;</w:t>
+      </w:r>
+      <w:proofErr w:type="spellStart"/>
+      <w:r>
+        <w:rPr>
+          <w:lang w:val="en-US"/>
+        </w:rPr>
+        <w:t>identificator</w:t>
+      </w:r>
+      <w:proofErr w:type="spellEnd"/>
+      <w:r>
+        <w:rPr>
+          <w:lang w:val="en-US"/>
+        </w:rPr>
+        <w:t>&gt; ;</w:t>
+      </w:r>
+    </w:p>
+    <w:p>
+      <w:pPr>
+        <w:rPr>
+          <w:lang w:val="en-US"/>
+        </w:rPr>
+      </w:pPr>
+      <w:r>
+        <w:rPr>
+          <w:lang w:val="en-US"/>
+        </w:rPr>
+        <w:t>&lt;</w:t>
+      </w:r>
+      <w:proofErr w:type="spellStart"/>
+      <w:r>
+        <w:rPr>
+          <w:lang w:val="en-US"/>
+        </w:rPr>
+        <w:t>identificator</w:t>
+      </w:r>
+      <w:proofErr w:type="spellEnd"/>
+      <w:r>
+        <w:rPr>
+          <w:lang w:val="en-US"/>
+        </w:rPr>
+        <w:t>&gt;</w:t>
+      </w:r>
+      <w:r>
+        <w:rPr>
+          <w:lang w:val="en-US"/>
+        </w:rPr>
+        <w:t xml:space="preserve"> ::= (&lt;letter&gt;)+ </w:t>
+      </w:r>
+      <w:r>
+        <w:rPr>
+          <w:lang w:val="en-US"/>
+        </w:rPr>
+        <w:t>(&lt;digit&gt; | &lt;letter&gt;)* ;</w:t>
+      </w:r>
+    </w:p>
+    <w:p>
+      <w:pPr>
+        <w:rPr>
+          <w:lang w:val="en-US"/>
+        </w:rPr>
+      </w:pPr>
+      <w:r>
+        <w:rPr>
+          <w:b/>
+          <w:lang w:val="en-US"/>
+        </w:rPr>
+        <w:t>&lt;Assign for variable&gt;</w:t>
+      </w:r>
+      <w:r>
+        <w:rPr>
+          <w:lang w:val="en-US"/>
+        </w:rPr>
+        <w:t xml:space="preserve"> ::= ((</w:t>
       </w:r>
       <w:r>
         <w:rPr>
@@ -276,43 +485,135 @@
         <w:rPr>
           <w:lang w:val="en-US"/>
         </w:rPr>
-        <w:t xml:space="preserve"> | &lt;variable&gt; )'=' </w:t>
-      </w:r>
-      <w:r>
-        <w:rPr>
+        <w:t xml:space="preserve"> | &lt;variable&gt; )'=' (&lt;value&gt; | &lt;list values&gt;)) ;</w:t>
+      </w:r>
+    </w:p>
+    <w:p>
+      <w:pPr>
+        <w:rPr>
+          <w:lang w:val="en-US"/>
+        </w:rPr>
+      </w:pPr>
+      <w:r>
+        <w:rPr>
+          <w:lang w:val="en-US"/>
+        </w:rPr>
+        <w:t>&lt;list arguments&gt; ::= &lt;Start list arguments&gt; &lt;set arguments&gt; &lt;End list arguments&gt;;</w:t>
+      </w:r>
+    </w:p>
+    <w:p>
+      <w:r>
+        <w:rPr>
+          <w:lang w:val="en-US"/>
+        </w:rPr>
+        <w:t xml:space="preserve">&lt;set arguments&gt; ::= &lt;value&gt;  (&lt;variable </w:t>
+      </w:r>
+      <w:r>
+        <w:rPr>
+          <w:lang w:val="en-US"/>
+        </w:rPr>
+        <w:t>separator</w:t>
+      </w:r>
+      <w:r>
+        <w:rPr>
+          <w:lang w:val="en-US"/>
+        </w:rPr>
+        <w:t>&gt; &lt;value&gt; )? ;</w:t>
+      </w:r>
+    </w:p>
+    <w:p>
+      <w:pPr>
+        <w:rPr>
+          <w:lang w:val="en-US"/>
+        </w:rPr>
+      </w:pPr>
+      <w:r>
+        <w:rPr>
+          <w:b/>
+          <w:lang w:val="en-US"/>
+        </w:rPr>
+        <w:t>&lt;operator dereference&gt;</w:t>
+      </w:r>
+      <w:r>
+        <w:rPr>
+          <w:lang w:val="en-US"/>
+        </w:rPr>
+        <w:t xml:space="preserve"> ::= "*";// TODO </w:t>
+      </w:r>
+      <w:r>
+        <w:t>оператор</w:t>
+      </w:r>
+      <w:r>
+        <w:rPr>
+          <w:lang w:val="en-US"/>
+        </w:rPr>
+        <w:t xml:space="preserve"> </w:t>
+      </w:r>
+      <w:proofErr w:type="spellStart"/>
+      <w:r>
+        <w:t>разыменивания</w:t>
+      </w:r>
+      <w:proofErr w:type="spellEnd"/>
+    </w:p>
+    <w:p>
+      <w:pPr>
+        <w:rPr>
+          <w:lang w:val="en-US"/>
+        </w:rPr>
+      </w:pPr>
+      <w:r>
+        <w:rPr>
+          <w:b/>
+          <w:lang w:val="en-US"/>
+        </w:rPr>
+        <w:t>&lt;variable&gt;</w:t>
+      </w:r>
+      <w:r>
+        <w:rPr>
+          <w:b/>
+          <w:lang w:val="en-US"/>
+        </w:rPr>
+        <w:t xml:space="preserve"> </w:t>
+      </w:r>
+      <w:r>
+        <w:rPr>
+          <w:lang w:val="en-US"/>
+        </w:rPr>
+        <w:t>::=</w:t>
+      </w:r>
+      <w:r>
+        <w:rPr>
+          <w:lang w:val="en-US"/>
+        </w:rPr>
+        <w:t xml:space="preserve"> </w:t>
+      </w:r>
+      <w:r>
+        <w:rPr>
+          <w:color w:val="FF0000"/>
+          <w:u w:val="single"/>
           <w:lang w:val="en-US"/>
         </w:rPr>
         <w:t>(</w:t>
       </w:r>
       <w:r>
         <w:rPr>
-          <w:lang w:val="en-US"/>
-        </w:rPr>
-        <w:t>&lt;value&gt;</w:t>
-      </w:r>
-      <w:r>
-        <w:rPr>
-          <w:lang w:val="en-US"/>
-        </w:rPr>
-        <w:t xml:space="preserve"> | &lt;list values&gt;)</w:t>
-      </w:r>
-      <w:r>
-        <w:rPr>
-          <w:lang w:val="en-US"/>
-        </w:rPr>
-        <w:t xml:space="preserve">) </w:t>
-      </w:r>
-      <w:r>
-        <w:rPr>
-          <w:lang w:val="en-US"/>
-        </w:rPr>
-        <w:t>|</w:t>
-      </w:r>
-      <w:r>
-        <w:rPr>
-          <w:lang w:val="en-US"/>
-        </w:rPr>
-        <w:t xml:space="preserve"> &lt;variable&gt;</w:t>
+          <w:b/>
+          <w:i/>
+          <w:color w:val="FF0000"/>
+          <w:u w:val="single"/>
+          <w:lang w:val="en-US"/>
+        </w:rPr>
+        <w:t>&lt;operator dereference&gt;</w:t>
+      </w:r>
+      <w:r>
+        <w:rPr>
+          <w:b/>
+          <w:i/>
+          <w:color w:val="FF0000"/>
+          <w:u w:val="single"/>
+          <w:lang w:val="en-US"/>
+        </w:rPr>
+        <w:t>)?</w:t>
       </w:r>
       <w:r>
         <w:rPr>
@@ -324,10 +625,49 @@
         <w:rPr>
           <w:lang w:val="en-US"/>
         </w:rPr>
+        <w:t>(</w:t>
+      </w:r>
+      <w:r>
+        <w:rPr>
+          <w:lang w:val="en-US"/>
+        </w:rPr>
         <w:t xml:space="preserve"> </w:t>
       </w:r>
       <w:r>
         <w:rPr>
+          <w:b/>
+          <w:lang w:val="en-US"/>
+        </w:rPr>
+        <w:t>&lt;array&gt;</w:t>
+      </w:r>
+      <w:r>
+        <w:rPr>
+          <w:lang w:val="en-US"/>
+        </w:rPr>
+        <w:t xml:space="preserve"> | </w:t>
+      </w:r>
+      <w:r>
+        <w:rPr>
+          <w:lang w:val="en-US"/>
+        </w:rPr>
+        <w:t>&lt;</w:t>
+      </w:r>
+      <w:proofErr w:type="spellStart"/>
+      <w:r>
+        <w:rPr>
+          <w:lang w:val="en-US"/>
+        </w:rPr>
+        <w:t>identificator</w:t>
+      </w:r>
+      <w:proofErr w:type="spellEnd"/>
+      <w:r>
+        <w:rPr>
+          <w:lang w:val="en-US"/>
+        </w:rPr>
+        <w:t>&gt;</w:t>
+      </w:r>
+      <w:r>
+        <w:rPr>
           <w:lang w:val="en-US"/>
         </w:rPr>
         <w:t>)</w:t>
@@ -336,205 +676,363 @@
         <w:rPr>
           <w:lang w:val="en-US"/>
         </w:rPr>
-        <w:t xml:space="preserve"> | </w:t>
-      </w:r>
-      <w:r>
-        <w:rPr>
-          <w:lang w:val="en-US"/>
-        </w:rPr>
-        <w:t xml:space="preserve">&lt;expression&gt; | </w:t>
-      </w:r>
-      <w:r>
-        <w:rPr>
-          <w:lang w:val="en-US"/>
-        </w:rPr>
-        <w:t>&lt;literal&gt;;</w:t>
-      </w:r>
-    </w:p>
-    <w:p>
-      <w:pPr>
-        <w:rPr>
-          <w:lang w:val="en-US"/>
-        </w:rPr>
-      </w:pPr>
-      <w:r>
-        <w:rPr>
-          <w:b/>
+        <w:t xml:space="preserve"> ;</w:t>
+      </w:r>
+      <w:r>
+        <w:rPr>
+          <w:lang w:val="en-US"/>
+        </w:rPr>
+        <w:t xml:space="preserve">// TODO : </w:t>
+      </w:r>
+      <w:r>
+        <w:rPr>
+          <w:lang w:val="en-US"/>
+        </w:rPr>
+        <w:t xml:space="preserve"> </w:t>
+      </w:r>
+      <w:r>
+        <w:t>разыменование</w:t>
+      </w:r>
+    </w:p>
+    <w:p>
+      <w:pPr>
+        <w:rPr>
+          <w:lang w:val="en-US"/>
+        </w:rPr>
+      </w:pPr>
+      <w:r>
+        <w:rPr>
+          <w:b/>
+          <w:lang w:val="en-US"/>
+        </w:rPr>
+        <w:t>&lt;array&gt;</w:t>
+      </w:r>
+      <w:r>
+        <w:rPr>
+          <w:lang w:val="en-US"/>
+        </w:rPr>
+        <w:t xml:space="preserve"> ::= &lt;</w:t>
+      </w:r>
+      <w:proofErr w:type="spellStart"/>
+      <w:r>
+        <w:rPr>
+          <w:lang w:val="en-US"/>
+        </w:rPr>
+        <w:t>identificator</w:t>
+      </w:r>
+      <w:proofErr w:type="spellEnd"/>
+      <w:r>
+        <w:rPr>
+          <w:lang w:val="en-US"/>
+        </w:rPr>
+        <w:t>&gt; ('[' &lt;integer&gt; ']')+;</w:t>
+      </w:r>
+    </w:p>
+    <w:p>
+      <w:pPr>
+        <w:rPr>
+          <w:b/>
+          <w:lang w:val="en-US"/>
+        </w:rPr>
+      </w:pPr>
+      <w:r>
+        <w:rPr>
+          <w:b/>
+          <w:i/>
+          <w:lang w:val="en-US"/>
+        </w:rPr>
+        <w:t>&lt;init variable&gt;</w:t>
+      </w:r>
+      <w:r>
+        <w:rPr>
+          <w:lang w:val="en-US"/>
+        </w:rPr>
+        <w:t xml:space="preserve"> ::= </w:t>
+      </w:r>
+      <w:r>
+        <w:rPr>
+          <w:b/>
+          <w:i/>
+          <w:lang w:val="en-US"/>
+        </w:rPr>
+        <w:t>&lt;name type&gt;</w:t>
+      </w:r>
+      <w:r>
+        <w:rPr>
+          <w:b/>
+          <w:i/>
+          <w:lang w:val="en-US"/>
+        </w:rPr>
+        <w:t xml:space="preserve"> (</w:t>
+      </w:r>
+      <w:r>
+        <w:rPr>
+          <w:b/>
+          <w:lang w:val="en-US"/>
+        </w:rPr>
+        <w:t>&lt;is pointer&gt; )?</w:t>
+      </w:r>
+      <w:r>
+        <w:rPr>
+          <w:b/>
+          <w:i/>
+          <w:lang w:val="en-US"/>
+        </w:rPr>
+        <w:t xml:space="preserve"> </w:t>
+      </w:r>
+      <w:r>
+        <w:rPr>
+          <w:lang w:val="en-US"/>
+        </w:rPr>
+        <w:t xml:space="preserve">&lt;common separator&gt;  </w:t>
+      </w:r>
+      <w:r>
+        <w:rPr>
           <w:lang w:val="en-US"/>
         </w:rPr>
         <w:t>&lt;</w:t>
       </w:r>
       <w:r>
         <w:rPr>
-          <w:b/>
-          <w:lang w:val="en-US"/>
-        </w:rPr>
-        <w:t>Call f</w:t>
-      </w:r>
-      <w:r>
-        <w:rPr>
-          <w:b/>
-          <w:lang w:val="en-US"/>
-        </w:rPr>
-        <w:t>unction&gt;</w:t>
-      </w:r>
-      <w:r>
-        <w:rPr>
-          <w:lang w:val="en-US"/>
-        </w:rPr>
-        <w:t xml:space="preserve"> ::= &lt;</w:t>
+          <w:lang w:val="en-US"/>
+        </w:rPr>
+        <w:t>identificator</w:t>
+      </w:r>
+      <w:r>
+        <w:rPr>
+          <w:lang w:val="en-US"/>
+        </w:rPr>
+        <w:t>&gt;;</w:t>
+      </w:r>
+    </w:p>
+    <w:p>
+      <w:pPr>
+        <w:rPr>
+          <w:lang w:val="en-US"/>
+        </w:rPr>
+      </w:pPr>
+      <w:r>
+        <w:rPr>
+          <w:b/>
+          <w:lang w:val="en-US"/>
+        </w:rPr>
+        <w:t xml:space="preserve">&lt;is pointer&gt; ::= </w:t>
+      </w:r>
+      <w:r>
+        <w:rPr>
+          <w:lang w:val="en-US"/>
+        </w:rPr>
+        <w:t>&lt;name pointer&gt;;</w:t>
+      </w:r>
+    </w:p>
+    <w:p>
+      <w:pPr>
+        <w:rPr>
+          <w:lang w:val="en-US"/>
+        </w:rPr>
+      </w:pPr>
+      <w:r>
+        <w:rPr>
+          <w:lang w:val="en-US"/>
+        </w:rPr>
+        <w:t>&lt;name pointer&gt; ::= '*';</w:t>
+      </w:r>
+    </w:p>
+    <w:p>
+      <w:pPr>
+        <w:rPr>
+          <w:lang w:val="en-US"/>
+        </w:rPr>
+      </w:pPr>
+      <w:r>
+        <w:rPr>
+          <w:b/>
+          <w:i/>
+          <w:lang w:val="en-US"/>
+        </w:rPr>
+        <w:t>&lt;name type&gt;</w:t>
+      </w:r>
+      <w:r>
+        <w:rPr>
+          <w:lang w:val="en-US"/>
+        </w:rPr>
+        <w:t xml:space="preserve"> ::= </w:t>
+      </w:r>
+      <w:r>
+        <w:t>любой</w:t>
+      </w:r>
+      <w:r>
+        <w:rPr>
+          <w:lang w:val="en-US"/>
+        </w:rPr>
+        <w:t xml:space="preserve"> </w:t>
+      </w:r>
+      <w:r>
+        <w:t>из</w:t>
+      </w:r>
+      <w:r>
+        <w:rPr>
+          <w:lang w:val="en-US"/>
+        </w:rPr>
+        <w:t xml:space="preserve"> </w:t>
+      </w:r>
+      <w:r>
+        <w:rPr>
+          <w:b/>
+          <w:lang w:val="en-US"/>
+        </w:rPr>
+        <w:t>1 {}</w:t>
+      </w:r>
+      <w:r>
+        <w:rPr>
+          <w:b/>
+          <w:lang w:val="en-US"/>
+        </w:rPr>
+        <w:t xml:space="preserve"> </w:t>
+      </w:r>
+      <w:r>
+        <w:rPr>
+          <w:b/>
+          <w:lang w:val="en-US"/>
+        </w:rPr>
+        <w:t>;</w:t>
+      </w:r>
+    </w:p>
+    <w:p>
+      <w:pPr>
+        <w:rPr>
+          <w:b/>
+          <w:lang w:val="en-US"/>
+        </w:rPr>
+      </w:pPr>
+      <w:r>
+        <w:rPr>
+          <w:b/>
+          <w:lang w:val="en-US"/>
+        </w:rPr>
+        <w:t>1 - {</w:t>
+      </w:r>
+    </w:p>
+    <w:p>
+      <w:pPr>
+        <w:rPr>
+          <w:lang w:val="en-US"/>
+        </w:rPr>
+      </w:pPr>
+      <w:r>
+        <w:rPr>
+          <w:lang w:val="en-US"/>
+        </w:rPr>
+        <w:t>&lt;name integer&gt; ::= "</w:t>
       </w:r>
       <w:proofErr w:type="spellStart"/>
       <w:r>
         <w:rPr>
           <w:lang w:val="en-US"/>
         </w:rPr>
-        <w:t>FunctionName</w:t>
+        <w:t>int</w:t>
       </w:r>
       <w:proofErr w:type="spellEnd"/>
       <w:r>
         <w:rPr>
           <w:lang w:val="en-US"/>
         </w:rPr>
-        <w:t>&gt;</w:t>
-      </w:r>
-      <w:r>
-        <w:rPr>
-          <w:lang w:val="en-US"/>
-        </w:rPr>
-        <w:t xml:space="preserve">&lt;list arguments&gt;; </w:t>
-      </w:r>
-    </w:p>
-    <w:p>
-      <w:pPr>
-        <w:rPr>
-          <w:lang w:val="en-US"/>
-        </w:rPr>
-      </w:pPr>
-      <w:r>
-        <w:rPr>
-          <w:lang w:val="en-US"/>
-        </w:rPr>
-        <w:t xml:space="preserve"> &lt;</w:t>
+        <w:t>" ;</w:t>
+      </w:r>
+    </w:p>
+    <w:p>
+      <w:pPr>
+        <w:rPr>
+          <w:lang w:val="en-US"/>
+        </w:rPr>
+      </w:pPr>
+      <w:r>
+        <w:rPr>
+          <w:lang w:val="en-US"/>
+        </w:rPr>
+        <w:t>&lt;name float&gt; ::= "float" ;</w:t>
+      </w:r>
+    </w:p>
+    <w:p>
+      <w:pPr>
+        <w:rPr>
+          <w:lang w:val="en-US"/>
+        </w:rPr>
+      </w:pPr>
+      <w:r>
+        <w:rPr>
+          <w:lang w:val="en-US"/>
+        </w:rPr>
+        <w:t>&lt;name char&gt; ::= "char";</w:t>
+      </w:r>
+    </w:p>
+    <w:p>
+      <w:pPr>
+        <w:rPr>
+          <w:lang w:val="en-US"/>
+        </w:rPr>
+      </w:pPr>
+      <w:r>
+        <w:rPr>
+          <w:lang w:val="en-US"/>
+        </w:rPr>
+        <w:t>&lt;name string&gt; ::= "string";</w:t>
+      </w:r>
+    </w:p>
+    <w:p>
+      <w:pPr>
+        <w:rPr>
+          <w:lang w:val="en-US"/>
+        </w:rPr>
+      </w:pPr>
+      <w:r>
+        <w:rPr>
+          <w:lang w:val="en-US"/>
+        </w:rPr>
+        <w:t>&lt;name logic&gt; ::= "</w:t>
       </w:r>
       <w:proofErr w:type="spellStart"/>
       <w:r>
         <w:rPr>
           <w:lang w:val="en-US"/>
         </w:rPr>
-        <w:t>FunctionName</w:t>
+        <w:t>bool</w:t>
       </w:r>
       <w:proofErr w:type="spellEnd"/>
       <w:r>
         <w:rPr>
           <w:lang w:val="en-US"/>
         </w:rPr>
-        <w:t>&gt; ::= &lt;</w:t>
-      </w:r>
-      <w:proofErr w:type="spellStart"/>
-      <w:r>
-        <w:rPr>
-          <w:lang w:val="en-US"/>
-        </w:rPr>
-        <w:t>identificator</w:t>
-      </w:r>
-      <w:proofErr w:type="spellEnd"/>
-      <w:r>
-        <w:rPr>
-          <w:lang w:val="en-US"/>
-        </w:rPr>
-        <w:t>&gt; ;</w:t>
-      </w:r>
-    </w:p>
-    <w:p>
-      <w:pPr>
-        <w:rPr>
-          <w:lang w:val="en-US"/>
-        </w:rPr>
-      </w:pPr>
-      <w:r>
-        <w:rPr>
-          <w:lang w:val="en-US"/>
-        </w:rPr>
-        <w:t>&lt;</w:t>
-      </w:r>
-      <w:proofErr w:type="spellStart"/>
-      <w:r>
-        <w:rPr>
-          <w:lang w:val="en-US"/>
-        </w:rPr>
-        <w:t>identificator</w:t>
-      </w:r>
-      <w:proofErr w:type="spellEnd"/>
-      <w:r>
-        <w:rPr>
-          <w:lang w:val="en-US"/>
-        </w:rPr>
-        <w:t>&gt;</w:t>
-      </w:r>
-      <w:r>
-        <w:rPr>
-          <w:lang w:val="en-US"/>
-        </w:rPr>
-        <w:t xml:space="preserve"> ::= (&lt;letter&gt;)+ </w:t>
-      </w:r>
-      <w:r>
-        <w:rPr>
-          <w:lang w:val="en-US"/>
-        </w:rPr>
-        <w:t>(&lt;digit&gt; | &lt;letter&gt;)* ;</w:t>
-      </w:r>
-    </w:p>
-    <w:p>
-      <w:pPr>
-        <w:rPr>
-          <w:lang w:val="en-US"/>
-        </w:rPr>
-      </w:pPr>
-      <w:r>
-        <w:rPr>
-          <w:lang w:val="en-US"/>
-        </w:rPr>
-        <w:t>&lt;list arguments&gt; ::= &lt;Start list arguments&gt; &lt;set arguments&gt; &lt;End list arguments&gt;;</w:t>
-      </w:r>
-    </w:p>
-    <w:p>
-      <w:pPr>
-        <w:rPr>
-          <w:lang w:val="en-US"/>
-        </w:rPr>
-      </w:pPr>
-      <w:r>
-        <w:rPr>
-          <w:lang w:val="en-US"/>
-        </w:rPr>
-        <w:t xml:space="preserve">&lt;set arguments&gt; ::= &lt;value&gt;  (&lt;variable </w:t>
-      </w:r>
-      <w:r>
-        <w:rPr>
-          <w:lang w:val="en-US"/>
-        </w:rPr>
-        <w:t>separator</w:t>
-      </w:r>
-      <w:r>
-        <w:rPr>
-          <w:lang w:val="en-US"/>
-        </w:rPr>
-        <w:t>&gt; &lt;value&gt; )? ;</w:t>
-      </w:r>
-    </w:p>
-    <w:p>
-      <w:pPr>
-        <w:rPr>
-          <w:lang w:val="en-US"/>
-        </w:rPr>
-      </w:pPr>
-      <w:r>
-        <w:rPr>
-          <w:b/>
-          <w:lang w:val="en-US"/>
-        </w:rPr>
-        <w:t>&lt;variable&gt;</w:t>
+        <w:t>" ;</w:t>
+      </w:r>
+    </w:p>
+    <w:p>
+      <w:pPr>
+        <w:rPr>
+          <w:b/>
+          <w:lang w:val="en-US"/>
+        </w:rPr>
+      </w:pPr>
+      <w:r>
+        <w:rPr>
+          <w:b/>
+          <w:lang w:val="en-US"/>
+        </w:rPr>
+        <w:t>1 - }</w:t>
+      </w:r>
+    </w:p>
+    <w:p>
+      <w:pPr>
+        <w:rPr>
+          <w:lang w:val="en-US"/>
+        </w:rPr>
+      </w:pPr>
+      <w:r>
+        <w:rPr>
+          <w:b/>
+          <w:lang w:val="en-US"/>
+        </w:rPr>
+        <w:t>&lt;list values&gt;</w:t>
       </w:r>
       <w:r>
         <w:rPr>
@@ -551,353 +1049,6 @@
       </w:r>
       <w:r>
         <w:rPr>
-          <w:b/>
-          <w:lang w:val="en-US"/>
-        </w:rPr>
-        <w:t>&lt;array&gt;</w:t>
-      </w:r>
-      <w:r>
-        <w:rPr>
-          <w:lang w:val="en-US"/>
-        </w:rPr>
-        <w:t xml:space="preserve"> | </w:t>
-      </w:r>
-      <w:r>
-        <w:rPr>
-          <w:lang w:val="en-US"/>
-        </w:rPr>
-        <w:t>&lt;</w:t>
-      </w:r>
-      <w:proofErr w:type="spellStart"/>
-      <w:r>
-        <w:rPr>
-          <w:lang w:val="en-US"/>
-        </w:rPr>
-        <w:t>identificator</w:t>
-      </w:r>
-      <w:proofErr w:type="spellEnd"/>
-      <w:r>
-        <w:rPr>
-          <w:lang w:val="en-US"/>
-        </w:rPr>
-        <w:t>&gt; ;</w:t>
-      </w:r>
-      <w:r>
-        <w:rPr>
-          <w:lang w:val="en-US"/>
-        </w:rPr>
-        <w:t xml:space="preserve">// TODO : </w:t>
-      </w:r>
-      <w:r>
-        <w:t>объявление</w:t>
-      </w:r>
-      <w:r>
-        <w:rPr>
-          <w:lang w:val="en-US"/>
-        </w:rPr>
-        <w:t xml:space="preserve"> </w:t>
-      </w:r>
-      <w:r>
-        <w:t>массива</w:t>
-      </w:r>
-    </w:p>
-    <w:p>
-      <w:pPr>
-        <w:rPr>
-          <w:lang w:val="en-US"/>
-        </w:rPr>
-      </w:pPr>
-      <w:r>
-        <w:rPr>
-          <w:b/>
-          <w:lang w:val="en-US"/>
-        </w:rPr>
-        <w:t>&lt;array&gt;</w:t>
-      </w:r>
-      <w:r>
-        <w:rPr>
-          <w:lang w:val="en-US"/>
-        </w:rPr>
-        <w:t xml:space="preserve"> ::= &lt;</w:t>
-      </w:r>
-      <w:proofErr w:type="spellStart"/>
-      <w:r>
-        <w:rPr>
-          <w:lang w:val="en-US"/>
-        </w:rPr>
-        <w:t>identificator</w:t>
-      </w:r>
-      <w:proofErr w:type="spellEnd"/>
-      <w:r>
-        <w:rPr>
-          <w:lang w:val="en-US"/>
-        </w:rPr>
-        <w:t>&gt; ('[' &lt;integer&gt; ']')+;</w:t>
-      </w:r>
-    </w:p>
-    <w:p>
-      <w:pPr>
-        <w:rPr>
-          <w:b/>
-          <w:lang w:val="en-US"/>
-        </w:rPr>
-      </w:pPr>
-      <w:r>
-        <w:rPr>
-          <w:b/>
-          <w:i/>
-          <w:lang w:val="en-US"/>
-        </w:rPr>
-        <w:t>&lt;init variable&gt;</w:t>
-      </w:r>
-      <w:r>
-        <w:rPr>
-          <w:lang w:val="en-US"/>
-        </w:rPr>
-        <w:t xml:space="preserve"> ::= </w:t>
-      </w:r>
-      <w:r>
-        <w:rPr>
-          <w:b/>
-          <w:i/>
-          <w:lang w:val="en-US"/>
-        </w:rPr>
-        <w:t>&lt;name type&gt;</w:t>
-      </w:r>
-      <w:r>
-        <w:rPr>
-          <w:b/>
-          <w:i/>
-          <w:lang w:val="en-US"/>
-        </w:rPr>
-        <w:t xml:space="preserve"> </w:t>
-      </w:r>
-      <w:r>
-        <w:rPr>
-          <w:b/>
-          <w:lang w:val="en-US"/>
-        </w:rPr>
-        <w:t>&lt;variable&gt;</w:t>
-      </w:r>
-      <w:r>
-        <w:rPr>
-          <w:b/>
-          <w:lang w:val="en-US"/>
-        </w:rPr>
-        <w:t>;</w:t>
-      </w:r>
-    </w:p>
-    <w:p>
-      <w:pPr>
-        <w:rPr>
-          <w:lang w:val="en-US"/>
-        </w:rPr>
-      </w:pPr>
-      <w:r>
-        <w:rPr>
-          <w:b/>
-          <w:i/>
-          <w:lang w:val="en-US"/>
-        </w:rPr>
-        <w:t>&lt;name type&gt;</w:t>
-      </w:r>
-      <w:r>
-        <w:rPr>
-          <w:lang w:val="en-US"/>
-        </w:rPr>
-        <w:t xml:space="preserve"> ::= </w:t>
-      </w:r>
-      <w:r>
-        <w:t>любой</w:t>
-      </w:r>
-      <w:r>
-        <w:rPr>
-          <w:lang w:val="en-US"/>
-        </w:rPr>
-        <w:t xml:space="preserve"> </w:t>
-      </w:r>
-      <w:r>
-        <w:t>из</w:t>
-      </w:r>
-      <w:r>
-        <w:rPr>
-          <w:lang w:val="en-US"/>
-        </w:rPr>
-        <w:t xml:space="preserve"> </w:t>
-      </w:r>
-      <w:r>
-        <w:rPr>
-          <w:b/>
-          <w:lang w:val="en-US"/>
-        </w:rPr>
-        <w:t>1 {}</w:t>
-      </w:r>
-      <w:r>
-        <w:rPr>
-          <w:b/>
-          <w:lang w:val="en-US"/>
-        </w:rPr>
-        <w:t xml:space="preserve"> </w:t>
-      </w:r>
-      <w:r>
-        <w:rPr>
-          <w:b/>
-          <w:lang w:val="en-US"/>
-        </w:rPr>
-        <w:t>;</w:t>
-      </w:r>
-    </w:p>
-    <w:p>
-      <w:pPr>
-        <w:rPr>
-          <w:b/>
-          <w:lang w:val="en-US"/>
-        </w:rPr>
-      </w:pPr>
-      <w:r>
-        <w:rPr>
-          <w:b/>
-          <w:lang w:val="en-US"/>
-        </w:rPr>
-        <w:t>1 - {</w:t>
-      </w:r>
-    </w:p>
-    <w:p>
-      <w:pPr>
-        <w:rPr>
-          <w:lang w:val="en-US"/>
-        </w:rPr>
-      </w:pPr>
-      <w:r>
-        <w:rPr>
-          <w:lang w:val="en-US"/>
-        </w:rPr>
-        <w:t>&lt;name integer&gt; ::= "</w:t>
-      </w:r>
-      <w:proofErr w:type="spellStart"/>
-      <w:r>
-        <w:rPr>
-          <w:lang w:val="en-US"/>
-        </w:rPr>
-        <w:t>int</w:t>
-      </w:r>
-      <w:proofErr w:type="spellEnd"/>
-      <w:r>
-        <w:rPr>
-          <w:lang w:val="en-US"/>
-        </w:rPr>
-        <w:t>" ;</w:t>
-      </w:r>
-    </w:p>
-    <w:p>
-      <w:pPr>
-        <w:rPr>
-          <w:lang w:val="en-US"/>
-        </w:rPr>
-      </w:pPr>
-      <w:r>
-        <w:rPr>
-          <w:lang w:val="en-US"/>
-        </w:rPr>
-        <w:t>&lt;name float&gt; ::= "float" ;</w:t>
-      </w:r>
-    </w:p>
-    <w:p>
-      <w:pPr>
-        <w:rPr>
-          <w:lang w:val="en-US"/>
-        </w:rPr>
-      </w:pPr>
-      <w:r>
-        <w:rPr>
-          <w:lang w:val="en-US"/>
-        </w:rPr>
-        <w:t>&lt;name char&gt; ::= "char";</w:t>
-      </w:r>
-    </w:p>
-    <w:p>
-      <w:pPr>
-        <w:rPr>
-          <w:lang w:val="en-US"/>
-        </w:rPr>
-      </w:pPr>
-      <w:r>
-        <w:rPr>
-          <w:lang w:val="en-US"/>
-        </w:rPr>
-        <w:t>&lt;name string&gt; ::= "string";</w:t>
-      </w:r>
-    </w:p>
-    <w:p>
-      <w:pPr>
-        <w:rPr>
-          <w:lang w:val="en-US"/>
-        </w:rPr>
-      </w:pPr>
-      <w:r>
-        <w:rPr>
-          <w:lang w:val="en-US"/>
-        </w:rPr>
-        <w:t>&lt;name logic&gt; ::= "</w:t>
-      </w:r>
-      <w:proofErr w:type="spellStart"/>
-      <w:r>
-        <w:rPr>
-          <w:lang w:val="en-US"/>
-        </w:rPr>
-        <w:t>bool</w:t>
-      </w:r>
-      <w:proofErr w:type="spellEnd"/>
-      <w:r>
-        <w:rPr>
-          <w:lang w:val="en-US"/>
-        </w:rPr>
-        <w:t>" ;</w:t>
-      </w:r>
-    </w:p>
-    <w:p>
-      <w:pPr>
-        <w:rPr>
-          <w:b/>
-          <w:lang w:val="en-US"/>
-        </w:rPr>
-      </w:pPr>
-      <w:r>
-        <w:rPr>
-          <w:b/>
-          <w:lang w:val="en-US"/>
-        </w:rPr>
-        <w:t>1 - }</w:t>
-      </w:r>
-    </w:p>
-    <w:p>
-      <w:pPr>
-        <w:rPr>
-          <w:lang w:val="en-US"/>
-        </w:rPr>
-      </w:pPr>
-      <w:r>
-        <w:rPr>
-          <w:b/>
-          <w:lang w:val="en-US"/>
-        </w:rPr>
-        <w:t>&lt;list values&gt;</w:t>
-      </w:r>
-      <w:r>
-        <w:rPr>
-          <w:b/>
-          <w:lang w:val="en-US"/>
-        </w:rPr>
-        <w:t xml:space="preserve"> </w:t>
-      </w:r>
-      <w:r>
-        <w:rPr>
-          <w:lang w:val="en-US"/>
-        </w:rPr>
-        <w:t xml:space="preserve">::= </w:t>
-      </w:r>
-      <w:r>
-        <w:rPr>
           <w:lang w:val="en-US"/>
         </w:rPr>
         <w:t xml:space="preserve">&lt;Start block&gt; </w:t>
@@ -973,6 +1124,7 @@
           <w:b/>
           <w:lang w:val="en-US"/>
         </w:rPr>
+        <w:lastRenderedPageBreak/>
         <w:t>&lt;any branching&gt;</w:t>
       </w:r>
       <w:r>

</xml_diff>

<commit_message>
Names type transfer to Types.txt, add support const variable
</commit_message>
<xml_diff>
--- a/Rule.docx
+++ b/Rule.docx
@@ -16,6 +16,11 @@
       </w:r>
     </w:p>
     <w:p>
+      <w:pPr>
+        <w:rPr>
+          <w:lang w:val="en-US"/>
+        </w:rPr>
+      </w:pPr>
       <w:r>
         <w:rPr>
           <w:lang w:val="en-US"/>
@@ -84,6 +89,11 @@
       </w:r>
     </w:p>
     <w:p>
+      <w:pPr>
+        <w:rPr>
+          <w:lang w:val="en-US"/>
+        </w:rPr>
+      </w:pPr>
       <w:r>
         <w:rPr>
           <w:lang w:val="en-US"/>
@@ -216,11 +226,24 @@
       </w:r>
     </w:p>
     <w:p>
-      <w:r>
+      <w:pPr>
+        <w:rPr>
+          <w:lang w:val="en-US"/>
+        </w:rPr>
+      </w:pPr>
+      <w:r>
+        <w:rPr>
+          <w:lang w:val="en-US"/>
+        </w:rPr>
         <w:t>//</w:t>
       </w:r>
     </w:p>
     <w:p>
+      <w:pPr>
+        <w:rPr>
+          <w:lang w:val="en-US"/>
+        </w:rPr>
+      </w:pPr>
       <w:r>
         <w:rPr>
           <w:lang w:val="en-US"/>
@@ -261,7 +284,13 @@
         <w:t>///////////////////////////////////////////////////////////////////////////////</w:t>
       </w:r>
     </w:p>
-    <w:p/>
+    <w:p>
+      <w:pPr>
+        <w:rPr>
+          <w:lang w:val="en-US"/>
+        </w:rPr>
+      </w:pPr>
+    </w:p>
     <w:p>
       <w:pPr>
         <w:rPr>
@@ -276,6 +305,11 @@
       </w:r>
     </w:p>
     <w:p>
+      <w:pPr>
+        <w:rPr>
+          <w:lang w:val="en-US"/>
+        </w:rPr>
+      </w:pPr>
       <w:r>
         <w:rPr>
           <w:lang w:val="en-US"/>
@@ -314,6 +348,11 @@
       </w:r>
     </w:p>
     <w:p>
+      <w:pPr>
+        <w:rPr>
+          <w:lang w:val="en-US"/>
+        </w:rPr>
+      </w:pPr>
       <w:r>
         <w:rPr>
           <w:b/>
@@ -395,7 +434,13 @@
         <w:t>&lt;literal&gt;;</w:t>
       </w:r>
     </w:p>
-    <w:p/>
+    <w:p>
+      <w:pPr>
+        <w:rPr>
+          <w:lang w:val="en-US"/>
+        </w:rPr>
+      </w:pPr>
+    </w:p>
     <w:p>
       <w:pPr>
         <w:rPr>
@@ -517,7 +562,13 @@
         <w:t>&lt;set arguments&gt; ::= &lt;value&gt;  (&lt;variable separator&gt; &lt;value&gt; )? ;</w:t>
       </w:r>
     </w:p>
-    <w:p/>
+    <w:p>
+      <w:pPr>
+        <w:rPr>
+          <w:lang w:val="en-US"/>
+        </w:rPr>
+      </w:pPr>
+    </w:p>
     <w:p>
       <w:pPr>
         <w:rPr>
@@ -552,7 +603,13 @@
         <w:t xml:space="preserve"> | &lt;variable&gt; )'=' (&lt;value&gt; | &lt;list values&gt;)) ;</w:t>
       </w:r>
     </w:p>
-    <w:p/>
+    <w:p>
+      <w:pPr>
+        <w:rPr>
+          <w:lang w:val="en-US"/>
+        </w:rPr>
+      </w:pPr>
+    </w:p>
     <w:p>
       <w:pPr>
         <w:rPr>
@@ -633,190 +690,6 @@
       <w:r>
         <w:rPr>
           <w:b/>
-          <w:i/>
-          <w:lang w:val="en-US"/>
-        </w:rPr>
-        <w:t>&lt;name type&gt;</w:t>
-      </w:r>
-      <w:r>
-        <w:rPr>
-          <w:lang w:val="en-US"/>
-        </w:rPr>
-        <w:t xml:space="preserve"> ::= </w:t>
-      </w:r>
-      <w:r>
-        <w:t>любой</w:t>
-      </w:r>
-      <w:r>
-        <w:rPr>
-          <w:lang w:val="en-US"/>
-        </w:rPr>
-        <w:t xml:space="preserve"> </w:t>
-      </w:r>
-      <w:r>
-        <w:t>из</w:t>
-      </w:r>
-      <w:r>
-        <w:rPr>
-          <w:lang w:val="en-US"/>
-        </w:rPr>
-        <w:t xml:space="preserve"> </w:t>
-      </w:r>
-      <w:r>
-        <w:rPr>
-          <w:b/>
-          <w:lang w:val="en-US"/>
-        </w:rPr>
-        <w:t>1 {}</w:t>
-      </w:r>
-      <w:r>
-        <w:rPr>
-          <w:b/>
-          <w:lang w:val="en-US"/>
-        </w:rPr>
-        <w:t xml:space="preserve"> </w:t>
-      </w:r>
-      <w:r>
-        <w:rPr>
-          <w:b/>
-          <w:lang w:val="en-US"/>
-        </w:rPr>
-        <w:t>;</w:t>
-      </w:r>
-    </w:p>
-    <w:p>
-      <w:pPr>
-        <w:rPr>
-          <w:b/>
-          <w:lang w:val="en-US"/>
-        </w:rPr>
-      </w:pPr>
-      <w:r>
-        <w:rPr>
-          <w:b/>
-          <w:lang w:val="en-US"/>
-        </w:rPr>
-        <w:t>1 - {</w:t>
-      </w:r>
-    </w:p>
-    <w:p>
-      <w:pPr>
-        <w:rPr>
-          <w:lang w:val="en-US"/>
-        </w:rPr>
-      </w:pPr>
-      <w:r>
-        <w:rPr>
-          <w:lang w:val="en-US"/>
-        </w:rPr>
-        <w:t>&lt;name integer&gt; ::= "</w:t>
-      </w:r>
-      <w:proofErr w:type="spellStart"/>
-      <w:r>
-        <w:rPr>
-          <w:lang w:val="en-US"/>
-        </w:rPr>
-        <w:t>int</w:t>
-      </w:r>
-      <w:proofErr w:type="spellEnd"/>
-      <w:r>
-        <w:rPr>
-          <w:lang w:val="en-US"/>
-        </w:rPr>
-        <w:t>" ;</w:t>
-      </w:r>
-    </w:p>
-    <w:p>
-      <w:pPr>
-        <w:rPr>
-          <w:lang w:val="en-US"/>
-        </w:rPr>
-      </w:pPr>
-      <w:r>
-        <w:rPr>
-          <w:lang w:val="en-US"/>
-        </w:rPr>
-        <w:t>&lt;name float&gt; ::= "float" ;</w:t>
-      </w:r>
-    </w:p>
-    <w:p>
-      <w:pPr>
-        <w:rPr>
-          <w:lang w:val="en-US"/>
-        </w:rPr>
-      </w:pPr>
-      <w:r>
-        <w:rPr>
-          <w:lang w:val="en-US"/>
-        </w:rPr>
-        <w:t>&lt;name char&gt; ::= "char";</w:t>
-      </w:r>
-    </w:p>
-    <w:p>
-      <w:pPr>
-        <w:rPr>
-          <w:lang w:val="en-US"/>
-        </w:rPr>
-      </w:pPr>
-      <w:r>
-        <w:rPr>
-          <w:lang w:val="en-US"/>
-        </w:rPr>
-        <w:lastRenderedPageBreak/>
-        <w:t>&lt;name string&gt; ::= "string";</w:t>
-      </w:r>
-    </w:p>
-    <w:p>
-      <w:pPr>
-        <w:rPr>
-          <w:lang w:val="en-US"/>
-        </w:rPr>
-      </w:pPr>
-      <w:r>
-        <w:rPr>
-          <w:lang w:val="en-US"/>
-        </w:rPr>
-        <w:t>&lt;name logic&gt; ::= "</w:t>
-      </w:r>
-      <w:proofErr w:type="spellStart"/>
-      <w:r>
-        <w:rPr>
-          <w:lang w:val="en-US"/>
-        </w:rPr>
-        <w:t>bool</w:t>
-      </w:r>
-      <w:proofErr w:type="spellEnd"/>
-      <w:r>
-        <w:rPr>
-          <w:lang w:val="en-US"/>
-        </w:rPr>
-        <w:t>" ;</w:t>
-      </w:r>
-    </w:p>
-    <w:p>
-      <w:pPr>
-        <w:rPr>
-          <w:b/>
-          <w:lang w:val="en-US"/>
-        </w:rPr>
-      </w:pPr>
-      <w:r>
-        <w:rPr>
-          <w:b/>
-          <w:lang w:val="en-US"/>
-        </w:rPr>
-        <w:t>1 - }</w:t>
-      </w:r>
-    </w:p>
-    <w:p>
-      <w:pPr>
-        <w:rPr>
-          <w:lang w:val="en-US"/>
-        </w:rPr>
-      </w:pPr>
-      <w:r>
-        <w:rPr>
-          <w:b/>
           <w:lang w:val="en-US"/>
         </w:rPr>
         <w:t xml:space="preserve">&lt;is pointer&gt; ::= </w:t>
@@ -841,8 +714,19 @@
         <w:t>&lt;name pointer&gt; ::= '*';</w:t>
       </w:r>
     </w:p>
-    <w:p/>
-    <w:p>
+    <w:p>
+      <w:pPr>
+        <w:rPr>
+          <w:lang w:val="en-US"/>
+        </w:rPr>
+      </w:pPr>
+    </w:p>
+    <w:p>
+      <w:pPr>
+        <w:rPr>
+          <w:lang w:val="en-US"/>
+        </w:rPr>
+      </w:pPr>
       <w:r>
         <w:rPr>
           <w:b/>
@@ -977,6 +861,11 @@
       </w:r>
     </w:p>
     <w:p>
+      <w:pPr>
+        <w:rPr>
+          <w:lang w:val="en-US"/>
+        </w:rPr>
+      </w:pPr>
       <w:r>
         <w:rPr>
           <w:b/>
@@ -1014,6 +903,7 @@
           <w:b/>
           <w:lang w:val="en-US"/>
         </w:rPr>
+        <w:lastRenderedPageBreak/>
         <w:t>&lt;array&gt;</w:t>
       </w:r>
       <w:r>
@@ -1040,6 +930,7 @@
         <w:rPr>
           <w:b/>
           <w:i/>
+          <w:lang w:val="en-US"/>
         </w:rPr>
       </w:pPr>
     </w:p>
@@ -1551,6 +1442,7 @@
   <w:style w:type="character" w:default="1" w:styleId="a0">
     <w:name w:val="Default Paragraph Font"/>
     <w:uiPriority w:val="1"/>
+    <w:semiHidden/>
     <w:unhideWhenUsed/>
   </w:style>
   <w:style w:type="table" w:default="1" w:styleId="a1">

</xml_diff>